<commit_message>
Chỉnh sửa lại file báo cáo tuần 2
</commit_message>
<xml_diff>
--- a/bao cao tuan/Nhom_2_tuan_2.docx
+++ b/bao cao tuan/Nhom_2_tuan_2.docx
@@ -643,16 +643,12 @@
               <w:jc w:val="both"/>
             </w:pPr>
             <w:r>
-              <w:t xml:space="preserve">  +Thêm</w:t>
-            </w:r>
-            <w:r>
-              <w:t>, sửa, xóa  báo cáo thực tập, nhận xét đánh giá và kết quả</w:t>
-            </w:r>
-            <w:r>
-              <w:t xml:space="preserve"> thực</w:t>
-            </w:r>
-            <w:r>
-              <w:t xml:space="preserve"> tập.</w:t>
+              <w:t xml:space="preserve">  </w:t>
+            </w:r>
+            <w:bookmarkStart w:id="0" w:name="_GoBack"/>
+            <w:bookmarkEnd w:id="0"/>
+            <w:r>
+              <w:t>+Thêm, sửa, xóa  nhận xét đánh giá và kết quả thực tập của sinh viên được phân công hướng dẫn.</w:t>
             </w:r>
           </w:p>
           <w:p>
@@ -711,14 +707,14 @@
               <w:t xml:space="preserve"> danh sách thực tập của trường và </w:t>
             </w:r>
             <w:r>
-              <w:t>kết quả thực tập, kinh phí hỗ trợ</w:t>
-            </w:r>
-            <w:r>
-              <w:t xml:space="preserve"> </w:t>
+              <w:t xml:space="preserve">kết quả </w:t>
             </w:r>
             <w:r>
               <w:lastRenderedPageBreak/>
-              <w:t>của chính sinh viên đó.</w:t>
+              <w:t>thực tập, kinh phí hỗ trợ</w:t>
+            </w:r>
+            <w:r>
+              <w:t xml:space="preserve"> của chính sinh viên đó.</w:t>
             </w:r>
           </w:p>
           <w:p>
@@ -1024,15 +1020,7 @@
               <w:rPr>
                 <w:b/>
               </w:rPr>
-              <w:t>Đổ Trọng H</w:t>
-            </w:r>
-            <w:bookmarkStart w:id="0" w:name="_GoBack"/>
-            <w:bookmarkEnd w:id="0"/>
-            <w:r>
-              <w:rPr>
-                <w:b/>
-              </w:rPr>
-              <w:t>ảo</w:t>
+              <w:t>Đổ Trọng Hảo</w:t>
             </w:r>
           </w:p>
         </w:tc>
@@ -2240,7 +2228,7 @@
   <a:extraClrSchemeLst/>
   <a:extLst>
     <a:ext uri="{05A4C25C-085E-4340-85A3-A5531E510DB2}">
-      <thm15:themeFamily xmlns="" xmlns:thm15="http://schemas.microsoft.com/office/thememl/2012/main" name="Office Theme" id="{62F939B6-93AF-4DB8-9C6B-D6C7DFDC589F}" vid="{4A3C46E8-61CC-4603-A589-7422A47A8E4A}"/>
+      <thm15:themeFamily xmlns:thm15="http://schemas.microsoft.com/office/thememl/2012/main" xmlns="" name="Office Theme" id="{62F939B6-93AF-4DB8-9C6B-D6C7DFDC589F}" vid="{4A3C46E8-61CC-4603-A589-7422A47A8E4A}"/>
     </a:ext>
   </a:extLst>
 </a:theme>

</xml_diff>